<commit_message>
Halfway through Section 5
</commit_message>
<xml_diff>
--- a/Final Submission/Anish_Mahapatra_FTR_v5.docx
+++ b/Final Submission/Anish_Mahapatra_FTR_v5.docx
@@ -7644,12 +7644,12 @@
     </w:p>
     <w:tbl>
       <w:tblPr>
-        <w:tblW w:w="6385" w:type="dxa"/>
+        <w:tblW w:w="6925" w:type="dxa"/>
         <w:tblLook w:val="04A0" w:firstRow="1" w:lastRow="0" w:firstColumn="1" w:lastColumn="0" w:noHBand="0" w:noVBand="1"/>
       </w:tblPr>
       <w:tblGrid>
         <w:gridCol w:w="1615"/>
-        <w:gridCol w:w="4770"/>
+        <w:gridCol w:w="5310"/>
       </w:tblGrid>
       <w:tr>
         <w:trPr>
@@ -7671,6 +7671,7 @@
           </w:tcPr>
           <w:p>
             <w:pPr>
+              <w:spacing w:line="276" w:lineRule="auto"/>
               <w:jc w:val="left"/>
             </w:pPr>
             <w:r>
@@ -7680,7 +7681,7 @@
         </w:tc>
         <w:tc>
           <w:tcPr>
-            <w:tcW w:w="4770" w:type="dxa"/>
+            <w:tcW w:w="5310" w:type="dxa"/>
             <w:tcBorders>
               <w:top w:val="single" w:sz="4" w:space="0" w:color="auto"/>
               <w:left w:val="nil"/>
@@ -7692,6 +7693,9 @@
             <w:vAlign w:val="bottom"/>
           </w:tcPr>
           <w:p>
+            <w:pPr>
+              <w:spacing w:line="276" w:lineRule="auto"/>
+            </w:pPr>
             <w:r>
               <w:t>Adaptive Boosting</w:t>
             </w:r>
@@ -7717,6 +7721,7 @@
           </w:tcPr>
           <w:p>
             <w:pPr>
+              <w:spacing w:line="276" w:lineRule="auto"/>
               <w:jc w:val="left"/>
             </w:pPr>
             <w:r>
@@ -7726,7 +7731,7 @@
         </w:tc>
         <w:tc>
           <w:tcPr>
-            <w:tcW w:w="4770" w:type="dxa"/>
+            <w:tcW w:w="5310" w:type="dxa"/>
             <w:tcBorders>
               <w:top w:val="single" w:sz="4" w:space="0" w:color="auto"/>
               <w:left w:val="nil"/>
@@ -7738,6 +7743,9 @@
             <w:vAlign w:val="bottom"/>
           </w:tcPr>
           <w:p>
+            <w:pPr>
+              <w:spacing w:line="276" w:lineRule="auto"/>
+            </w:pPr>
             <w:r>
               <w:t>Area under ROC Curve</w:t>
             </w:r>
@@ -7764,6 +7772,7 @@
           </w:tcPr>
           <w:p>
             <w:pPr>
+              <w:spacing w:line="276" w:lineRule="auto"/>
               <w:jc w:val="left"/>
             </w:pPr>
             <w:r>
@@ -7773,7 +7782,7 @@
         </w:tc>
         <w:tc>
           <w:tcPr>
-            <w:tcW w:w="4770" w:type="dxa"/>
+            <w:tcW w:w="5310" w:type="dxa"/>
             <w:tcBorders>
               <w:top w:val="nil"/>
               <w:left w:val="nil"/>
@@ -7785,6 +7794,9 @@
             <w:vAlign w:val="bottom"/>
           </w:tcPr>
           <w:p>
+            <w:pPr>
+              <w:spacing w:line="276" w:lineRule="auto"/>
+            </w:pPr>
             <w:r>
               <w:t>Customer Relationship Management</w:t>
             </w:r>
@@ -7811,6 +7823,7 @@
           </w:tcPr>
           <w:p>
             <w:pPr>
+              <w:spacing w:line="276" w:lineRule="auto"/>
               <w:jc w:val="left"/>
             </w:pPr>
             <w:r>
@@ -7820,7 +7833,7 @@
         </w:tc>
         <w:tc>
           <w:tcPr>
-            <w:tcW w:w="4770" w:type="dxa"/>
+            <w:tcW w:w="5310" w:type="dxa"/>
             <w:tcBorders>
               <w:top w:val="nil"/>
               <w:left w:val="nil"/>
@@ -7832,6 +7845,9 @@
             <w:vAlign w:val="bottom"/>
           </w:tcPr>
           <w:p>
+            <w:pPr>
+              <w:spacing w:line="276" w:lineRule="auto"/>
+            </w:pPr>
             <w:r>
               <w:t>Exploratory Data Analysis</w:t>
             </w:r>
@@ -7857,16 +7873,17 @@
           </w:tcPr>
           <w:p>
             <w:pPr>
+              <w:spacing w:line="276" w:lineRule="auto"/>
               <w:jc w:val="left"/>
             </w:pPr>
             <w:r>
-              <w:t>GSA</w:t>
+              <w:t>GBM</w:t>
             </w:r>
           </w:p>
         </w:tc>
         <w:tc>
           <w:tcPr>
-            <w:tcW w:w="4770" w:type="dxa"/>
+            <w:tcW w:w="5310" w:type="dxa"/>
             <w:tcBorders>
               <w:top w:val="nil"/>
               <w:left w:val="nil"/>
@@ -7878,8 +7895,11 @@
             <w:vAlign w:val="bottom"/>
           </w:tcPr>
           <w:p>
-            <w:r>
-              <w:t>Gravitational Search Algorithm</w:t>
+            <w:pPr>
+              <w:spacing w:line="276" w:lineRule="auto"/>
+            </w:pPr>
+            <w:r>
+              <w:t>Gradient Boosting Machine</w:t>
             </w:r>
           </w:p>
         </w:tc>
@@ -7903,16 +7923,17 @@
           </w:tcPr>
           <w:p>
             <w:pPr>
+              <w:spacing w:line="276" w:lineRule="auto"/>
               <w:jc w:val="left"/>
             </w:pPr>
             <w:r>
-              <w:t>IQR</w:t>
+              <w:t>GSA</w:t>
             </w:r>
           </w:p>
         </w:tc>
         <w:tc>
           <w:tcPr>
-            <w:tcW w:w="4770" w:type="dxa"/>
+            <w:tcW w:w="5310" w:type="dxa"/>
             <w:tcBorders>
               <w:top w:val="nil"/>
               <w:left w:val="nil"/>
@@ -7924,8 +7945,11 @@
             <w:vAlign w:val="bottom"/>
           </w:tcPr>
           <w:p>
-            <w:r>
-              <w:t>Interquartile Range</w:t>
+            <w:pPr>
+              <w:spacing w:line="276" w:lineRule="auto"/>
+            </w:pPr>
+            <w:r>
+              <w:t>Gravitational Search Algorithm</w:t>
             </w:r>
           </w:p>
         </w:tc>
@@ -7949,16 +7973,17 @@
           </w:tcPr>
           <w:p>
             <w:pPr>
+              <w:spacing w:line="276" w:lineRule="auto"/>
               <w:jc w:val="left"/>
             </w:pPr>
             <w:r>
-              <w:t>KNN</w:t>
+              <w:t>IQR</w:t>
             </w:r>
           </w:p>
         </w:tc>
         <w:tc>
           <w:tcPr>
-            <w:tcW w:w="4770" w:type="dxa"/>
+            <w:tcW w:w="5310" w:type="dxa"/>
             <w:tcBorders>
               <w:top w:val="nil"/>
               <w:left w:val="nil"/>
@@ -7970,8 +7995,11 @@
             <w:vAlign w:val="bottom"/>
           </w:tcPr>
           <w:p>
-            <w:r>
-              <w:t>K Nearest Neighbour</w:t>
+            <w:pPr>
+              <w:spacing w:line="276" w:lineRule="auto"/>
+            </w:pPr>
+            <w:r>
+              <w:t>Interquartile Range</w:t>
             </w:r>
           </w:p>
         </w:tc>
@@ -7995,16 +8023,17 @@
           </w:tcPr>
           <w:p>
             <w:pPr>
+              <w:spacing w:line="276" w:lineRule="auto"/>
               <w:jc w:val="left"/>
             </w:pPr>
             <w:r>
-              <w:t>LDA</w:t>
+              <w:t>KNN</w:t>
             </w:r>
           </w:p>
         </w:tc>
         <w:tc>
           <w:tcPr>
-            <w:tcW w:w="4770" w:type="dxa"/>
+            <w:tcW w:w="5310" w:type="dxa"/>
             <w:tcBorders>
               <w:top w:val="nil"/>
               <w:left w:val="nil"/>
@@ -8016,8 +8045,11 @@
             <w:vAlign w:val="bottom"/>
           </w:tcPr>
           <w:p>
-            <w:r>
-              <w:t>Linear Discriminant Analysis</w:t>
+            <w:pPr>
+              <w:spacing w:line="276" w:lineRule="auto"/>
+            </w:pPr>
+            <w:r>
+              <w:t>K Nearest Neighbour</w:t>
             </w:r>
           </w:p>
         </w:tc>
@@ -8041,16 +8073,17 @@
           </w:tcPr>
           <w:p>
             <w:pPr>
+              <w:spacing w:line="276" w:lineRule="auto"/>
               <w:jc w:val="left"/>
             </w:pPr>
             <w:r>
-              <w:t>PPforest</w:t>
+              <w:t>LDA</w:t>
             </w:r>
           </w:p>
         </w:tc>
         <w:tc>
           <w:tcPr>
-            <w:tcW w:w="4770" w:type="dxa"/>
+            <w:tcW w:w="5310" w:type="dxa"/>
             <w:tcBorders>
               <w:top w:val="nil"/>
               <w:left w:val="nil"/>
@@ -8062,8 +8095,11 @@
             <w:vAlign w:val="bottom"/>
           </w:tcPr>
           <w:p>
-            <w:r>
-              <w:t xml:space="preserve">Projection Pursuit Random Forest </w:t>
+            <w:pPr>
+              <w:spacing w:line="276" w:lineRule="auto"/>
+            </w:pPr>
+            <w:r>
+              <w:t>Linear Discriminant Analysis</w:t>
             </w:r>
           </w:p>
         </w:tc>
@@ -8087,16 +8123,17 @@
           </w:tcPr>
           <w:p>
             <w:pPr>
+              <w:spacing w:line="276" w:lineRule="auto"/>
               <w:jc w:val="left"/>
             </w:pPr>
             <w:r>
-              <w:t>ROC</w:t>
+              <w:t>LIME</w:t>
             </w:r>
           </w:p>
         </w:tc>
         <w:tc>
           <w:tcPr>
-            <w:tcW w:w="4770" w:type="dxa"/>
+            <w:tcW w:w="5310" w:type="dxa"/>
             <w:tcBorders>
               <w:top w:val="nil"/>
               <w:left w:val="nil"/>
@@ -8108,8 +8145,11 @@
             <w:vAlign w:val="bottom"/>
           </w:tcPr>
           <w:p>
-            <w:r>
-              <w:t>Receiver Operating Characteristics</w:t>
+            <w:pPr>
+              <w:spacing w:line="276" w:lineRule="auto"/>
+            </w:pPr>
+            <w:r>
+              <w:t>Locally Interpretable Model-Agnostic Explanations</w:t>
             </w:r>
           </w:p>
         </w:tc>
@@ -8133,16 +8173,17 @@
           </w:tcPr>
           <w:p>
             <w:pPr>
+              <w:spacing w:line="276" w:lineRule="auto"/>
               <w:jc w:val="left"/>
             </w:pPr>
             <w:r>
-              <w:t>SMOTE</w:t>
+              <w:t>PPforest</w:t>
             </w:r>
           </w:p>
         </w:tc>
         <w:tc>
           <w:tcPr>
-            <w:tcW w:w="4770" w:type="dxa"/>
+            <w:tcW w:w="5310" w:type="dxa"/>
             <w:tcBorders>
               <w:top w:val="nil"/>
               <w:left w:val="nil"/>
@@ -8154,8 +8195,11 @@
             <w:vAlign w:val="bottom"/>
           </w:tcPr>
           <w:p>
-            <w:r>
-              <w:t>Synthetic Minority Oversampling Technique</w:t>
+            <w:pPr>
+              <w:spacing w:line="276" w:lineRule="auto"/>
+            </w:pPr>
+            <w:r>
+              <w:t xml:space="preserve">Projection Pursuit Random Forest </w:t>
             </w:r>
           </w:p>
         </w:tc>
@@ -8179,16 +8223,17 @@
           </w:tcPr>
           <w:p>
             <w:pPr>
+              <w:spacing w:line="276" w:lineRule="auto"/>
               <w:jc w:val="left"/>
             </w:pPr>
             <w:r>
-              <w:t>SMOTE-NC</w:t>
+              <w:t>ROC</w:t>
             </w:r>
           </w:p>
         </w:tc>
         <w:tc>
           <w:tcPr>
-            <w:tcW w:w="4770" w:type="dxa"/>
+            <w:tcW w:w="5310" w:type="dxa"/>
             <w:tcBorders>
               <w:top w:val="nil"/>
               <w:left w:val="nil"/>
@@ -8200,6 +8245,109 @@
             <w:vAlign w:val="bottom"/>
           </w:tcPr>
           <w:p>
+            <w:pPr>
+              <w:spacing w:line="276" w:lineRule="auto"/>
+            </w:pPr>
+            <w:r>
+              <w:t>Receiver Operating Characteristics</w:t>
+            </w:r>
+          </w:p>
+        </w:tc>
+      </w:tr>
+      <w:tr>
+        <w:trPr>
+          <w:trHeight w:val="300"/>
+        </w:trPr>
+        <w:tc>
+          <w:tcPr>
+            <w:tcW w:w="1615" w:type="dxa"/>
+            <w:tcBorders>
+              <w:top w:val="nil"/>
+              <w:left w:val="single" w:sz="4" w:space="0" w:color="auto"/>
+              <w:bottom w:val="single" w:sz="4" w:space="0" w:color="auto"/>
+              <w:right w:val="single" w:sz="4" w:space="0" w:color="auto"/>
+            </w:tcBorders>
+            <w:shd w:val="clear" w:color="auto" w:fill="auto"/>
+            <w:noWrap/>
+            <w:vAlign w:val="bottom"/>
+          </w:tcPr>
+          <w:p>
+            <w:pPr>
+              <w:spacing w:line="276" w:lineRule="auto"/>
+              <w:jc w:val="left"/>
+            </w:pPr>
+            <w:r>
+              <w:t>SMOTE</w:t>
+            </w:r>
+          </w:p>
+        </w:tc>
+        <w:tc>
+          <w:tcPr>
+            <w:tcW w:w="5310" w:type="dxa"/>
+            <w:tcBorders>
+              <w:top w:val="nil"/>
+              <w:left w:val="nil"/>
+              <w:bottom w:val="single" w:sz="4" w:space="0" w:color="auto"/>
+              <w:right w:val="single" w:sz="4" w:space="0" w:color="auto"/>
+            </w:tcBorders>
+            <w:shd w:val="clear" w:color="auto" w:fill="auto"/>
+            <w:noWrap/>
+            <w:vAlign w:val="bottom"/>
+          </w:tcPr>
+          <w:p>
+            <w:pPr>
+              <w:spacing w:line="276" w:lineRule="auto"/>
+            </w:pPr>
+            <w:r>
+              <w:t>Synthetic Minority Oversampling Technique</w:t>
+            </w:r>
+          </w:p>
+        </w:tc>
+      </w:tr>
+      <w:tr>
+        <w:trPr>
+          <w:trHeight w:val="300"/>
+        </w:trPr>
+        <w:tc>
+          <w:tcPr>
+            <w:tcW w:w="1615" w:type="dxa"/>
+            <w:tcBorders>
+              <w:top w:val="nil"/>
+              <w:left w:val="single" w:sz="4" w:space="0" w:color="auto"/>
+              <w:bottom w:val="single" w:sz="4" w:space="0" w:color="auto"/>
+              <w:right w:val="single" w:sz="4" w:space="0" w:color="auto"/>
+            </w:tcBorders>
+            <w:shd w:val="clear" w:color="auto" w:fill="auto"/>
+            <w:noWrap/>
+            <w:vAlign w:val="bottom"/>
+          </w:tcPr>
+          <w:p>
+            <w:pPr>
+              <w:spacing w:line="276" w:lineRule="auto"/>
+              <w:jc w:val="left"/>
+            </w:pPr>
+            <w:r>
+              <w:t>SMOTE-NC</w:t>
+            </w:r>
+          </w:p>
+        </w:tc>
+        <w:tc>
+          <w:tcPr>
+            <w:tcW w:w="5310" w:type="dxa"/>
+            <w:tcBorders>
+              <w:top w:val="nil"/>
+              <w:left w:val="nil"/>
+              <w:bottom w:val="single" w:sz="4" w:space="0" w:color="auto"/>
+              <w:right w:val="single" w:sz="4" w:space="0" w:color="auto"/>
+            </w:tcBorders>
+            <w:shd w:val="clear" w:color="auto" w:fill="auto"/>
+            <w:noWrap/>
+            <w:vAlign w:val="bottom"/>
+          </w:tcPr>
+          <w:p>
+            <w:pPr>
+              <w:spacing w:line="276" w:lineRule="auto"/>
+            </w:pPr>
             <w:r>
               <w:t xml:space="preserve">Synthetic Minority </w:t>
             </w:r>
@@ -8235,6 +8383,7 @@
           </w:tcPr>
           <w:p>
             <w:pPr>
+              <w:spacing w:line="276" w:lineRule="auto"/>
               <w:jc w:val="left"/>
             </w:pPr>
             <w:r>
@@ -8244,7 +8393,7 @@
         </w:tc>
         <w:tc>
           <w:tcPr>
-            <w:tcW w:w="4770" w:type="dxa"/>
+            <w:tcW w:w="5310" w:type="dxa"/>
             <w:tcBorders>
               <w:top w:val="nil"/>
               <w:left w:val="nil"/>
@@ -8256,6 +8405,9 @@
             <w:vAlign w:val="bottom"/>
           </w:tcPr>
           <w:p>
+            <w:pPr>
+              <w:spacing w:line="276" w:lineRule="auto"/>
+            </w:pPr>
             <w:r>
               <w:t>Support Vector Machine</w:t>
             </w:r>
@@ -8282,6 +8434,7 @@
           </w:tcPr>
           <w:p>
             <w:pPr>
+              <w:spacing w:line="276" w:lineRule="auto"/>
               <w:jc w:val="left"/>
             </w:pPr>
             <w:r>
@@ -8291,7 +8444,7 @@
         </w:tc>
         <w:tc>
           <w:tcPr>
-            <w:tcW w:w="4770" w:type="dxa"/>
+            <w:tcW w:w="5310" w:type="dxa"/>
             <w:tcBorders>
               <w:top w:val="nil"/>
               <w:left w:val="nil"/>
@@ -8304,6 +8457,9 @@
             <w:hideMark/>
           </w:tcPr>
           <w:p>
+            <w:pPr>
+              <w:spacing w:line="276" w:lineRule="auto"/>
+            </w:pPr>
             <w:r>
               <w:t>Extreme Gradient Boosting</w:t>
             </w:r>
@@ -10575,7 +10731,13 @@
         <w:t>s</w:t>
       </w:r>
       <w:r>
-        <w:t>ation below showcases a tree-based visuali</w:t>
+        <w:t xml:space="preserve">ation </w:t>
+      </w:r>
+      <w:r>
+        <w:t>in Figure 2</w:t>
+      </w:r>
+      <w:r>
+        <w:t xml:space="preserve"> showcases a tree-based visuali</w:t>
       </w:r>
       <w:r>
         <w:t>s</w:t>
@@ -12477,7 +12639,10 @@
         <w:t xml:space="preserve"> </w:t>
       </w:r>
       <w:r>
-        <w:t>The below diagram i</w:t>
+        <w:t>Figure 3</w:t>
+      </w:r>
+      <w:r>
+        <w:t xml:space="preserve"> i</w:t>
       </w:r>
       <w:r>
         <w:t>llustrates the relationship between data, visuali</w:t>
@@ -14347,7 +14512,7 @@
         <w:jc w:val="left"/>
       </w:pPr>
       <w:r>
-        <w:t xml:space="preserve">A combination of the above evaluation metrics </w:t>
+        <w:t xml:space="preserve">A combination of the evaluation metrics </w:t>
       </w:r>
       <w:r>
         <w:t>is</w:t>
@@ -14371,7 +14536,7 @@
         <w:t>,</w:t>
       </w:r>
       <w:r>
-        <w:t xml:space="preserve"> keeping the above metrics in mind </w:t>
+        <w:t xml:space="preserve"> keeping the metrics in mind </w:t>
       </w:r>
       <w:r>
         <w:t>to understand</w:t>
@@ -21475,7 +21640,22 @@
         <w:pStyle w:val="BodyText"/>
       </w:pPr>
       <w:r>
-        <w:t xml:space="preserve">The above distribution highlights the distribution of the </w:t>
+        <w:t xml:space="preserve">The distribution </w:t>
+      </w:r>
+      <w:r>
+        <w:t xml:space="preserve">in </w:t>
+      </w:r>
+      <w:r>
+        <w:rPr>
+          <w:i/>
+        </w:rPr>
+        <w:t>Figure 11</w:t>
+      </w:r>
+      <w:r>
+        <w:t xml:space="preserve"> </w:t>
+      </w:r>
+      <w:r>
+        <w:t xml:space="preserve">highlights the distribution of the </w:t>
       </w:r>
       <w:r>
         <w:t xml:space="preserve">variables by percentage. </w:t>
@@ -22413,7 +22593,19 @@
         <w:rPr>
           <w:i w:val="0"/>
         </w:rPr>
-        <w:t>. The above visualization showcases the distribution of the numerical values, w</w:t>
+        <w:t xml:space="preserve">. The visualization </w:t>
+      </w:r>
+      <w:r>
+        <w:rPr>
+          <w:i w:val="0"/>
+        </w:rPr>
+        <w:t xml:space="preserve">in Figure 16 </w:t>
+      </w:r>
+      <w:r>
+        <w:rPr>
+          <w:i w:val="0"/>
+        </w:rPr>
+        <w:t>showcases the distribution of the numerical values, w</w:t>
       </w:r>
       <w:r>
         <w:rPr>
@@ -22594,7 +22786,7 @@
         <w:t xml:space="preserve">s with churn can be seen in </w:t>
       </w:r>
       <w:r>
-        <w:t xml:space="preserve">Figure 17 above. It is observed that customers that do not have a partner or </w:t>
+        <w:t xml:space="preserve">Figure 17. It is observed that customers that do not have a partner or </w:t>
       </w:r>
       <w:r>
         <w:t>dependents</w:t>
@@ -23061,8 +23253,6 @@
       <w:r>
         <w:t xml:space="preserve"> will be analyzed</w:t>
       </w:r>
-      <w:bookmarkStart w:id="97" w:name="_GoBack"/>
-      <w:bookmarkEnd w:id="97"/>
       <w:r>
         <w:t xml:space="preserve">. In Figure 20, the </w:t>
       </w:r>
@@ -23160,7 +23350,7 @@
         <w:pStyle w:val="Caption"/>
         <w:jc w:val="center"/>
       </w:pPr>
-      <w:bookmarkStart w:id="98" w:name="_Toc72288974"/>
+      <w:bookmarkStart w:id="97" w:name="_Toc72288974"/>
       <w:r>
         <w:t xml:space="preserve">Figure </w:t>
       </w:r>
@@ -23182,7 +23372,7 @@
       <w:r>
         <w:t>: Correlation between quantitative variables</w:t>
       </w:r>
-      <w:bookmarkEnd w:id="98"/>
+      <w:bookmarkEnd w:id="97"/>
     </w:p>
     <w:p>
       <w:pPr>
@@ -23244,7 +23434,7 @@
         <w:rPr>
           <w:i w:val="0"/>
         </w:rPr>
-        <w:t xml:space="preserve"> have already been captured in Figure 18 above.</w:t>
+        <w:t xml:space="preserve"> have already been captured in Figure 18.</w:t>
       </w:r>
     </w:p>
     <w:p>
@@ -23295,7 +23485,7 @@
         <w:pStyle w:val="Caption"/>
         <w:jc w:val="center"/>
       </w:pPr>
-      <w:bookmarkStart w:id="99" w:name="_Toc72288975"/>
+      <w:bookmarkStart w:id="98" w:name="_Toc72288975"/>
       <w:r>
         <w:t xml:space="preserve">Figure </w:t>
       </w:r>
@@ -23317,32 +23507,32 @@
       <w:r>
         <w:t>: Correlation between qualitative variables</w:t>
       </w:r>
+      <w:bookmarkEnd w:id="98"/>
+    </w:p>
+    <w:p>
+      <w:pPr>
+        <w:pStyle w:val="Heading3"/>
+      </w:pPr>
+      <w:bookmarkStart w:id="99" w:name="_Toc72289031"/>
+      <w:r>
+        <w:t>4.</w:t>
+      </w:r>
+      <w:r>
+        <w:t>3</w:t>
+      </w:r>
+      <w:r>
+        <w:t>.</w:t>
+      </w:r>
+      <w:r>
+        <w:t>7</w:t>
+      </w:r>
+      <w:r>
+        <w:t xml:space="preserve"> </w:t>
+      </w:r>
+      <w:r>
+        <w:t>Chi-Square</w:t>
+      </w:r>
       <w:bookmarkEnd w:id="99"/>
-    </w:p>
-    <w:p>
-      <w:pPr>
-        <w:pStyle w:val="Heading3"/>
-      </w:pPr>
-      <w:bookmarkStart w:id="100" w:name="_Toc72289031"/>
-      <w:r>
-        <w:t>4.</w:t>
-      </w:r>
-      <w:r>
-        <w:t>3</w:t>
-      </w:r>
-      <w:r>
-        <w:t>.</w:t>
-      </w:r>
-      <w:r>
-        <w:t>7</w:t>
-      </w:r>
-      <w:r>
-        <w:t xml:space="preserve"> </w:t>
-      </w:r>
-      <w:r>
-        <w:t>Chi-Square</w:t>
-      </w:r>
-      <w:bookmarkEnd w:id="100"/>
     </w:p>
     <w:p>
       <w:pPr>
@@ -23410,7 +23600,7 @@
         <w:pStyle w:val="Caption"/>
         <w:jc w:val="center"/>
       </w:pPr>
-      <w:bookmarkStart w:id="101" w:name="_Toc72288976"/>
+      <w:bookmarkStart w:id="100" w:name="_Toc72288976"/>
       <w:r>
         <w:t xml:space="preserve">Figure </w:t>
       </w:r>
@@ -23432,6 +23622,27 @@
       <w:r>
         <w:t>: Top 20 features based on chi-squared weights</w:t>
       </w:r>
+      <w:bookmarkEnd w:id="100"/>
+    </w:p>
+    <w:p>
+      <w:pPr>
+        <w:pStyle w:val="BodyText"/>
+      </w:pPr>
+      <w:r>
+        <w:t>Based on the weights obtained from the chi-square analysis, a few of the more important features are total charges, tenure, monthly charges, not having a phone service and whether the customer is a senior citizen,</w:t>
+      </w:r>
+    </w:p>
+    <w:p>
+      <w:pPr>
+        <w:pStyle w:val="Heading2"/>
+      </w:pPr>
+      <w:bookmarkStart w:id="101" w:name="_Toc72289032"/>
+      <w:r>
+        <w:t xml:space="preserve">4.5 </w:t>
+      </w:r>
+      <w:r>
+        <w:t>Methods</w:t>
+      </w:r>
       <w:bookmarkEnd w:id="101"/>
     </w:p>
     <w:p>
@@ -23439,19 +23650,25 @@
         <w:pStyle w:val="BodyText"/>
       </w:pPr>
       <w:r>
-        <w:t>Based on the weights obtained from the chi-square analysis, a few of the more important features are total charges, tenure, monthly charges, not having a phone service and whether the customer is a senior citizen,</w:t>
-      </w:r>
-    </w:p>
-    <w:p>
-      <w:pPr>
-        <w:pStyle w:val="Heading2"/>
-      </w:pPr>
-      <w:bookmarkStart w:id="102" w:name="_Toc72289032"/>
-      <w:r>
-        <w:t xml:space="preserve">4.5 </w:t>
-      </w:r>
-      <w:r>
-        <w:t>Methods</w:t>
+        <w:t xml:space="preserve">In this section, the discussion will be around the methods and standards that will be followed </w:t>
+      </w:r>
+      <w:r>
+        <w:t>as a part of this study.</w:t>
+      </w:r>
+      <w:r>
+        <w:t xml:space="preserve"> The conventions followed through the study will be highlighted in the form of the data split, the encoding used and the feature engineering employed for the task of the prediction of the customers that are at a high risk of churn.</w:t>
+      </w:r>
+      <w:r>
+        <w:t xml:space="preserve"> </w:t>
+      </w:r>
+    </w:p>
+    <w:p>
+      <w:pPr>
+        <w:pStyle w:val="Heading3"/>
+      </w:pPr>
+      <w:bookmarkStart w:id="102" w:name="_Toc72289033"/>
+      <w:r>
+        <w:t>4.5.1 Data Split</w:t>
       </w:r>
       <w:bookmarkEnd w:id="102"/>
     </w:p>
@@ -23460,47 +23677,20 @@
         <w:pStyle w:val="BodyText"/>
       </w:pPr>
       <w:r>
-        <w:t xml:space="preserve">In this section, the discussion will be around the methods and standards that will be followed </w:t>
-      </w:r>
-      <w:r>
-        <w:t>as a part of this study.</w:t>
-      </w:r>
-      <w:r>
-        <w:t xml:space="preserve"> The conventions followed through the study will be highlighted in the form of the data split, the encoding used and the feature engineering employed for the task of the prediction of the customers that are at a high risk of churn.</w:t>
-      </w:r>
-      <w:r>
-        <w:t xml:space="preserve"> </w:t>
+        <w:t>The dataset will be split at a train-test ratio of 80% train data and 20% test data</w:t>
+      </w:r>
+      <w:r>
+        <w:t xml:space="preserve"> using the sklearn model selection library. </w:t>
+      </w:r>
+      <w:r>
+        <w:t>This will be done in a stratified manner by the train-test package that will be leveraged in python. The main objective of the stratified train-test split is to keep the same propotion of train and test class samples as the original data.</w:t>
       </w:r>
     </w:p>
     <w:p>
       <w:pPr>
         <w:pStyle w:val="Heading3"/>
       </w:pPr>
-      <w:bookmarkStart w:id="103" w:name="_Toc72289033"/>
-      <w:r>
-        <w:t>4.5.1 Data Split</w:t>
-      </w:r>
-      <w:bookmarkEnd w:id="103"/>
-    </w:p>
-    <w:p>
-      <w:pPr>
-        <w:pStyle w:val="BodyText"/>
-      </w:pPr>
-      <w:r>
-        <w:t>The dataset will be split at a train-test ratio of 80% train data and 20% test data</w:t>
-      </w:r>
-      <w:r>
-        <w:t xml:space="preserve"> using the sklearn model selection library. </w:t>
-      </w:r>
-      <w:r>
-        <w:t>This will be done in a stratified manner by the train-test package that will be leveraged in python. The main objective of the stratified train-test split is to keep the same propotion of train and test class samples as the original data.</w:t>
-      </w:r>
-    </w:p>
-    <w:p>
-      <w:pPr>
-        <w:pStyle w:val="Heading3"/>
-      </w:pPr>
-      <w:bookmarkStart w:id="104" w:name="_Toc72289034"/>
+      <w:bookmarkStart w:id="103" w:name="_Toc72289034"/>
       <w:r>
         <w:lastRenderedPageBreak/>
         <w:t xml:space="preserve">4.5.2 </w:t>
@@ -23508,6 +23698,33 @@
       <w:r>
         <w:t>Encoding</w:t>
       </w:r>
+      <w:bookmarkEnd w:id="103"/>
+    </w:p>
+    <w:p>
+      <w:pPr>
+        <w:pStyle w:val="BodyText"/>
+      </w:pPr>
+      <w:r>
+        <w:t>Label encoding was performed on the data, where each point was assigned a unique value. Keeping the size of the data in mind and the functionality, label encoding was deprioritized. One-hot encoding was used to account for categorical features as inputs in the models used to predict churn.</w:t>
+      </w:r>
+      <w:r>
+        <w:t xml:space="preserve"> On account of the high cardinality of certain features such as Customer id, the column was discarded as it is computationally expensive, increases the size of the data and does not add any additional value to the model.</w:t>
+      </w:r>
+      <w:r>
+        <w:t xml:space="preserve"> </w:t>
+      </w:r>
+    </w:p>
+    <w:p>
+      <w:pPr>
+        <w:pStyle w:val="Heading3"/>
+      </w:pPr>
+      <w:bookmarkStart w:id="104" w:name="_Toc72289035"/>
+      <w:r>
+        <w:t xml:space="preserve">4.5.3 </w:t>
+      </w:r>
+      <w:r>
+        <w:t>Feature Engineering</w:t>
+      </w:r>
       <w:bookmarkEnd w:id="104"/>
     </w:p>
     <w:p>
@@ -23515,76 +23732,52 @@
         <w:pStyle w:val="BodyText"/>
       </w:pPr>
       <w:r>
-        <w:t>Label encoding was performed on the data, where each point was assigned a unique value. Keeping the size of the data in mind and the functionality, label encoding was deprioritized. One-hot encoding was used to account for categorical features as inputs in the models used to predict churn.</w:t>
-      </w:r>
-      <w:r>
-        <w:t xml:space="preserve"> On account of the high cardinality of certain features such as Customer id, the column was discarded as it is computationally expensive, increases the size of the data and does not add any additional value to the model.</w:t>
-      </w:r>
+        <w:t>Feature engineering is the process of creating new features by transforming existing features into a new feature space.</w:t>
+      </w:r>
+      <w:r>
+        <w:t xml:space="preserve"> Feature engineering does have the potential to improve model performance </w:t>
+      </w:r>
+      <w:r>
+        <w:fldChar w:fldCharType="begin" w:fldLock="1"/>
+      </w:r>
+      <w:r>
+        <w:instrText>ADDIN CSL_CITATION {"citationItems":[{"id":"ITEM-1","itemData":{"DOI":"10.24963/ijcai.2017/352","abstract":"Feature engineering is the task of improving pre-dictive modelling performance on a dataset by transforming its feature space. Existing approaches to automate this process rely on either transformed feature space exploration through evaluation-guided search, or explicit expansion of datasets with all transformed features followed by feature selection. Such approaches incur high computational costs in runtime and/or memory. We present a novel technique, called Learning Feature Engineering (LFE), for automating feature engineering in classification tasks. LFE is based on learning the effectiveness of applying a transformation (e.g., arithmetic or aggregate operators) on numerical features, from past feature engineering experiences. Given a new dataset, LFE recommends a set of useful transformations to be applied on features without relying on model evaluation or explicit feature expansion and selection. Using a collection of datasets, we train a set of neural networks , which aim at predicting the transformation that impacts classification performance positively. Our empirical results show that LFE outperforms other feature engineering approaches for an overwhelming majority (89%) of the datasets from various sources while incurring a substantially lower computational cost.","author":[{"dropping-particle":"","family":"Khurana","given":"Udayan","non-dropping-particle":"","parse-names":false,"suffix":""},{"dropping-particle":"","family":"Nargesian","given":"Fatemeh","non-dropping-particle":"","parse-names":false,"suffix":""},{"dropping-particle":"","family":"Samulowitz","given":"Horst","non-dropping-particle":"","parse-names":false,"suffix":""},{"dropping-particle":"","family":"Khalil","given":"Elias B","non-dropping-particle":"","parse-names":false,"suffix":""},{"dropping-particle":"","family":"Turaga","given":"Deepak","non-dropping-particle":"","parse-names":false,"suffix":""}],"id":"ITEM-1","issued":{"date-parts":[["2017"]]},"title":"Learning Feature Engineering for Classification","type":"article-journal"},"uris":["http://www.mendeley.com/documents/?uuid=fd810225-6907-36cf-8d7a-46394b252c7f"]}],"mendeley":{"formattedCitation":"(Khurana et al., 2017)","plainTextFormattedCitation":"(Khurana et al., 2017)"},"properties":{"noteIndex":0},"schema":"https://github.com/citation-style-language/schema/raw/master/csl-citation.json"}</w:instrText>
+      </w:r>
+      <w:r>
+        <w:fldChar w:fldCharType="separate"/>
+      </w:r>
+      <w:r>
+        <w:t>(Khurana et al., 2017)</w:t>
+      </w:r>
+      <w:r>
+        <w:fldChar w:fldCharType="end"/>
+      </w:r>
+      <w:r>
+        <w:t xml:space="preserve">. However, in our use-case where there are two numerical attributes, monthly charges and total charges, feature engineering will not make sense here as generating a new feature will bring about high multicollinearity in the data. </w:t>
+      </w:r>
+      <w:r>
+        <w:t>Box-Cox transformation were also applied on the dataset for certain columns such as monthly charges.</w:t>
+      </w:r>
+    </w:p>
+    <w:p>
+      <w:pPr>
+        <w:pStyle w:val="Heading3"/>
+      </w:pPr>
+      <w:bookmarkStart w:id="105" w:name="_Toc72289036"/>
+      <w:r>
+        <w:t>4.5.4 Class Imbalance</w:t>
+      </w:r>
+      <w:bookmarkEnd w:id="105"/>
       <w:r>
         <w:t xml:space="preserve"> </w:t>
       </w:r>
     </w:p>
     <w:p>
       <w:pPr>
-        <w:pStyle w:val="Heading3"/>
-      </w:pPr>
-      <w:bookmarkStart w:id="105" w:name="_Toc72289035"/>
-      <w:r>
-        <w:t xml:space="preserve">4.5.3 </w:t>
-      </w:r>
-      <w:r>
-        <w:t>Feature Engineering</w:t>
-      </w:r>
-      <w:bookmarkEnd w:id="105"/>
-    </w:p>
-    <w:p>
-      <w:pPr>
         <w:pStyle w:val="BodyText"/>
       </w:pPr>
       <w:r>
-        <w:t>Feature engineering is the process of creating new features by transforming existing features into a new feature space.</w:t>
-      </w:r>
-      <w:r>
-        <w:t xml:space="preserve"> Feature engineering does have the potential to improve model performance </w:t>
-      </w:r>
-      <w:r>
-        <w:fldChar w:fldCharType="begin" w:fldLock="1"/>
-      </w:r>
-      <w:r>
-        <w:instrText>ADDIN CSL_CITATION {"citationItems":[{"id":"ITEM-1","itemData":{"DOI":"10.24963/ijcai.2017/352","abstract":"Feature engineering is the task of improving pre-dictive modelling performance on a dataset by transforming its feature space. Existing approaches to automate this process rely on either transformed feature space exploration through evaluation-guided search, or explicit expansion of datasets with all transformed features followed by feature selection. Such approaches incur high computational costs in runtime and/or memory. We present a novel technique, called Learning Feature Engineering (LFE), for automating feature engineering in classification tasks. LFE is based on learning the effectiveness of applying a transformation (e.g., arithmetic or aggregate operators) on numerical features, from past feature engineering experiences. Given a new dataset, LFE recommends a set of useful transformations to be applied on features without relying on model evaluation or explicit feature expansion and selection. Using a collection of datasets, we train a set of neural networks , which aim at predicting the transformation that impacts classification performance positively. Our empirical results show that LFE outperforms other feature engineering approaches for an overwhelming majority (89%) of the datasets from various sources while incurring a substantially lower computational cost.","author":[{"dropping-particle":"","family":"Khurana","given":"Udayan","non-dropping-particle":"","parse-names":false,"suffix":""},{"dropping-particle":"","family":"Nargesian","given":"Fatemeh","non-dropping-particle":"","parse-names":false,"suffix":""},{"dropping-particle":"","family":"Samulowitz","given":"Horst","non-dropping-particle":"","parse-names":false,"suffix":""},{"dropping-particle":"","family":"Khalil","given":"Elias B","non-dropping-particle":"","parse-names":false,"suffix":""},{"dropping-particle":"","family":"Turaga","given":"Deepak","non-dropping-particle":"","parse-names":false,"suffix":""}],"id":"ITEM-1","issued":{"date-parts":[["2017"]]},"title":"Learning Feature Engineering for Classification","type":"article-journal"},"uris":["http://www.mendeley.com/documents/?uuid=fd810225-6907-36cf-8d7a-46394b252c7f"]}],"mendeley":{"formattedCitation":"(Khurana et al., 2017)","plainTextFormattedCitation":"(Khurana et al., 2017)"},"properties":{"noteIndex":0},"schema":"https://github.com/citation-style-language/schema/raw/master/csl-citation.json"}</w:instrText>
-      </w:r>
-      <w:r>
-        <w:fldChar w:fldCharType="separate"/>
-      </w:r>
-      <w:r>
-        <w:t>(Khurana et al., 2017)</w:t>
-      </w:r>
-      <w:r>
-        <w:fldChar w:fldCharType="end"/>
-      </w:r>
-      <w:r>
-        <w:t xml:space="preserve">. However, in our use-case where there are two numerical attributes, monthly charges and total charges, feature engineering will not make sense here as generating a new feature will bring about high multicollinearity in the data. Feature selection methods are leveraged to  </w:t>
-      </w:r>
-    </w:p>
-    <w:p>
-      <w:pPr>
-        <w:pStyle w:val="Heading3"/>
-      </w:pPr>
-      <w:bookmarkStart w:id="106" w:name="_Toc72289036"/>
-      <w:r>
-        <w:t>4.5.4 Class Imbalance</w:t>
-      </w:r>
-      <w:bookmarkEnd w:id="106"/>
-      <w:r>
-        <w:t xml:space="preserve"> </w:t>
-      </w:r>
-    </w:p>
-    <w:p>
-      <w:pPr>
-        <w:pStyle w:val="BodyText"/>
-      </w:pPr>
-      <w:r>
-        <w:t>In the literature review, it was observed that class imbalance can tend to affect results at times. Oversampling or a few other methods offered better accuracy at times based on the model being used. For the sake of our research, the SMOTE</w:t>
+        <w:t>Oversampling or a few other methods offered better accuracy at times based on the model being used. For the sake of our research, the SMOTE</w:t>
       </w:r>
       <w:r>
         <w:t>-NC</w:t>
@@ -23609,9 +23802,9 @@
       </w:pPr>
       <w:r>
         <w:drawing>
-          <wp:inline distT="0" distB="0" distL="0" distR="0" wp14:anchorId="131D374A" wp14:editId="2CA1F250">
-            <wp:extent cx="1958196" cy="1232121"/>
-            <wp:effectExtent l="0" t="0" r="4445" b="6350"/>
+          <wp:inline distT="0" distB="0" distL="0" distR="0" wp14:anchorId="131D374A" wp14:editId="22EF8B11">
+            <wp:extent cx="1975449" cy="1242977"/>
+            <wp:effectExtent l="0" t="0" r="6350" b="0"/>
             <wp:docPr id="43" name="Picture 43"/>
             <wp:cNvGraphicFramePr>
               <a:graphicFrameLocks xmlns:a="http://schemas.openxmlformats.org/drawingml/2006/main" noChangeAspect="1"/>
@@ -23632,7 +23825,7 @@
                   <pic:spPr>
                     <a:xfrm>
                       <a:off x="0" y="0"/>
-                      <a:ext cx="2043331" cy="1285689"/>
+                      <a:ext cx="2113500" cy="1329840"/>
                     </a:xfrm>
                     <a:prstGeom prst="rect">
                       <a:avLst/>
@@ -23644,9 +23837,9 @@
           </wp:inline>
         </w:drawing>
       </w:r>
-      <w:bookmarkStart w:id="107" w:name="_Toc72289037"/>
-    </w:p>
-    <w:bookmarkEnd w:id="107"/>
+      <w:bookmarkStart w:id="106" w:name="_Toc72289037"/>
+    </w:p>
+    <w:bookmarkEnd w:id="106"/>
     <w:p>
       <w:pPr>
         <w:pStyle w:val="Caption"/>
@@ -23678,162 +23871,491 @@
       <w:pPr>
         <w:pStyle w:val="Heading3"/>
       </w:pPr>
-      <w:bookmarkStart w:id="108" w:name="_Toc72289038"/>
+      <w:bookmarkStart w:id="107" w:name="_Toc72289038"/>
       <w:r>
         <w:lastRenderedPageBreak/>
         <w:t>4.5.6 Implementation</w:t>
       </w:r>
+      <w:bookmarkEnd w:id="107"/>
+    </w:p>
+    <w:p>
+      <w:pPr>
+        <w:pStyle w:val="BodyText"/>
+      </w:pPr>
+      <w:r>
+        <w:t xml:space="preserve">All of the analysis and implementation has been done on Google Colab. The configuration of the virtual machine is </w:t>
+      </w:r>
+      <w:r>
+        <w:t>two</w:t>
+      </w:r>
+      <w:r>
+        <w:t xml:space="preserve"> CPU cores of the Haswell CPU family </w:t>
+      </w:r>
+      <w:r>
+        <w:t xml:space="preserve">at 2.30GHz </w:t>
+      </w:r>
+      <w:r>
+        <w:t xml:space="preserve">with </w:t>
+      </w:r>
+      <w:r>
+        <w:t xml:space="preserve">RAM of 16 GB and disk space of 25 GB. All of the packages that have been leveraged are open source python packages. For instance, for importing the data and working with dataframes, numpy and pandas have been used. For the visualization packages like matplotlib, seaborn, pandas-profiling and sweetviz have been used. To implement </w:t>
+      </w:r>
+      <w:r>
+        <w:t xml:space="preserve">machine learning </w:t>
+      </w:r>
+      <w:r>
+        <w:t>models, packages such as sklearn, xgboost and catboost have been used.</w:t>
+      </w:r>
+      <w:r>
+        <w:t xml:space="preserve"> For data-level solutions, data balancing libraries such as imblearn have been used.</w:t>
+      </w:r>
+      <w:r>
+        <w:t xml:space="preserve"> All of the code was developed on the Colab platform using the native inbuild CPU and compute power on the Edge Browser. The data was sourced from Kaggle and pulled in-situ.</w:t>
+      </w:r>
+    </w:p>
+    <w:p>
+      <w:pPr>
+        <w:pStyle w:val="Heading2"/>
+      </w:pPr>
+      <w:bookmarkStart w:id="108" w:name="_Toc72289039"/>
+      <w:r>
+        <w:t>4.</w:t>
+      </w:r>
+      <w:r>
+        <w:t>6</w:t>
+      </w:r>
+      <w:r>
+        <w:t xml:space="preserve"> </w:t>
+      </w:r>
+      <w:r>
+        <w:t>Analysis</w:t>
+      </w:r>
       <w:bookmarkEnd w:id="108"/>
     </w:p>
     <w:p>
       <w:pPr>
+        <w:pStyle w:val="BodyText"/>
+      </w:pPr>
+      <w:r>
+        <w:t>In this section, the baselines for the research will be decided along with the models that can be implemented to be analysed in Chapter 5 in the results and discussions section. The results of the methods and models implemented will be detailed out in the next section. This will include pre-processing, feature selection, class balancing</w:t>
+      </w:r>
+      <w:r>
+        <w:t>, ensemble models, cross validation and model interpretability.</w:t>
+      </w:r>
+      <w:r>
+        <w:t xml:space="preserve"> Individual models will also be compared and the resilts will be showcased </w:t>
+      </w:r>
+      <w:r>
+        <w:t>individually.</w:t>
+      </w:r>
+      <w:r>
+        <w:t xml:space="preserve"> The learnings from the literature survey will be implemented in the sections below.</w:t>
+      </w:r>
+    </w:p>
+    <w:p>
+      <w:pPr>
+        <w:pStyle w:val="Heading3"/>
+      </w:pPr>
+      <w:bookmarkStart w:id="109" w:name="_Toc72289040"/>
+      <w:r>
+        <w:t>4.6.1 Baselines</w:t>
+      </w:r>
+      <w:bookmarkEnd w:id="109"/>
+    </w:p>
+    <w:p>
+      <w:pPr>
+        <w:pStyle w:val="BodyText"/>
+      </w:pPr>
+      <w:r>
+        <w:t>In order to evaluate the models effectively, a baseline model will be set. For the purpose of this study, the model that will be selected as a baseline is a decision tree model, on a dataset where one-hot encoding has been performed. The mode</w:t>
+      </w:r>
+      <w:r>
+        <w:t xml:space="preserve">l will be evaluated using two main metrics of accuracy and ROC-AUC </w:t>
+      </w:r>
+      <w:r>
+        <w:t xml:space="preserve">as evaluation metrics </w:t>
+      </w:r>
+      <w:r>
+        <w:t>on the test data.</w:t>
+      </w:r>
+      <w:r>
+        <w:t xml:space="preserve"> Additonally, for the models that perform better, we can look at the </w:t>
+      </w:r>
+      <w:r>
+        <w:t>f</w:t>
+      </w:r>
+      <w:r>
+        <w:t>1-score as well.</w:t>
+      </w:r>
+      <w:r>
+        <w:t xml:space="preserve"> Seeting up a baseline helps us elimiate models that are not at par with the baseline</w:t>
+      </w:r>
+    </w:p>
+    <w:p>
+      <w:pPr>
+        <w:pStyle w:val="Heading3"/>
+      </w:pPr>
+      <w:bookmarkStart w:id="110" w:name="_Toc72289041"/>
+      <w:r>
+        <w:lastRenderedPageBreak/>
+        <w:t>4.6.2 Models</w:t>
+      </w:r>
+      <w:bookmarkEnd w:id="110"/>
+    </w:p>
+    <w:p>
+      <w:pPr>
+        <w:pStyle w:val="BodyText"/>
+      </w:pPr>
+      <w:r>
+        <w:t>Multiple models will be leveraged to predict customer churn from the data. Gaussian Naïve Bayes, Bernuolli Naïve Bayes, Logistic Regression, Random Forest, Support Vector Machine, Decision Tree, K-Nearest Neighbour, Gradient Boosting Classifier, Stochastic Gradient Descent, Light Gradient Boosted Machine to analyze the individual model performance. This will be tested on the train, validation and test data</w:t>
+      </w:r>
+      <w:r>
+        <w:t>. The initial analysis will be done to opt for the models that are above the baseline. Then, ensemble models such as Decision Trees with Bagging, Decision Trees with AdaBoost, Linear Support Vector Classification</w:t>
+      </w:r>
+      <w:r>
+        <w:t>, Support Vector Machine with radial basis kernel function</w:t>
+      </w:r>
+      <w:r>
+        <w:t xml:space="preserve">, XGBoost and CatBoost </w:t>
+      </w:r>
+      <w:r>
+        <w:t>along with hyperparameter tuning.</w:t>
+      </w:r>
+      <w:r>
+        <w:t xml:space="preserve"> All of the results from the models will be discussed in Chapter 5 in visualizations that will help compare the models.</w:t>
+      </w:r>
+    </w:p>
+    <w:p>
+      <w:pPr>
+        <w:pStyle w:val="Heading3"/>
+      </w:pPr>
+      <w:bookmarkStart w:id="111" w:name="_Toc72289042"/>
+      <w:r>
+        <w:t xml:space="preserve">4.6.3 </w:t>
+      </w:r>
+      <w:bookmarkEnd w:id="111"/>
+      <w:r>
+        <w:t>Feature selection</w:t>
+      </w:r>
+    </w:p>
+    <w:p>
+      <w:pPr>
+        <w:pStyle w:val="BodyText"/>
+      </w:pPr>
+      <w:r>
+        <w:t xml:space="preserve">Feature selection techniques help us understand the features that are of higher importance </w:t>
+      </w:r>
+      <w:r>
+        <w:t>for the prediction of churn. The f</w:t>
+      </w:r>
+      <w:r>
+        <w:t>eature selection techniques leveraged are</w:t>
+      </w:r>
+      <w:r>
+        <w:t xml:space="preserve"> Random Forest Classifier, Decision Tree Classifier, Gradient Boosting Classifier and Light GBM</w:t>
+      </w:r>
+      <w:r>
+        <w:t xml:space="preserve">. The </w:t>
+      </w:r>
+      <w:r>
+        <w:t>features that were showcased as important is shown in Figure 24 and Figure 25.</w:t>
+      </w:r>
+    </w:p>
+    <w:p>
+      <w:pPr>
+        <w:pStyle w:val="BodyText"/>
+        <w:jc w:val="center"/>
+      </w:pPr>
+      <w:r>
+        <w:drawing>
+          <wp:inline distT="0" distB="0" distL="0" distR="0" wp14:anchorId="5539AF65" wp14:editId="10B5B8E0">
+            <wp:extent cx="5327724" cy="2838091"/>
+            <wp:effectExtent l="0" t="0" r="6350" b="635"/>
+            <wp:docPr id="52" name="Picture 52"/>
+            <wp:cNvGraphicFramePr>
+              <a:graphicFrameLocks xmlns:a="http://schemas.openxmlformats.org/drawingml/2006/main" noChangeAspect="1"/>
+            </wp:cNvGraphicFramePr>
+            <a:graphic xmlns:a="http://schemas.openxmlformats.org/drawingml/2006/main">
+              <a:graphicData uri="http://schemas.openxmlformats.org/drawingml/2006/picture">
+                <pic:pic xmlns:pic="http://schemas.openxmlformats.org/drawingml/2006/picture">
+                  <pic:nvPicPr>
+                    <pic:cNvPr id="1" name=""/>
+                    <pic:cNvPicPr/>
+                  </pic:nvPicPr>
+                  <pic:blipFill>
+                    <a:blip r:embed="rId44"/>
+                    <a:stretch>
+                      <a:fillRect/>
+                    </a:stretch>
+                  </pic:blipFill>
+                  <pic:spPr>
+                    <a:xfrm>
+                      <a:off x="0" y="0"/>
+                      <a:ext cx="5327724" cy="2838091"/>
+                    </a:xfrm>
+                    <a:prstGeom prst="rect">
+                      <a:avLst/>
+                    </a:prstGeom>
+                  </pic:spPr>
+                </pic:pic>
+              </a:graphicData>
+            </a:graphic>
+          </wp:inline>
+        </w:drawing>
+      </w:r>
+    </w:p>
+    <w:p>
+      <w:pPr>
+        <w:pStyle w:val="Caption"/>
+        <w:jc w:val="center"/>
+      </w:pPr>
+      <w:r>
+        <w:t xml:space="preserve">Figure </w:t>
+      </w:r>
+      <w:r>
+        <w:fldChar w:fldCharType="begin"/>
+      </w:r>
+      <w:r>
+        <w:instrText xml:space="preserve"> SEQ Figure \* ARABIC </w:instrText>
+      </w:r>
+      <w:r>
+        <w:fldChar w:fldCharType="separate"/>
+      </w:r>
+      <w:r>
+        <w:t>24</w:t>
+      </w:r>
+      <w:r>
+        <w:fldChar w:fldCharType="end"/>
+      </w:r>
+      <w:r>
+        <w:t>: Feature Selection using Gradient Boosting Classifier</w:t>
+      </w:r>
+    </w:p>
+    <w:p>
+      <w:pPr>
+        <w:pStyle w:val="BodyText"/>
+        <w:jc w:val="center"/>
+      </w:pPr>
+      <w:r>
+        <w:lastRenderedPageBreak/>
+        <w:drawing>
+          <wp:inline distT="0" distB="0" distL="0" distR="0" wp14:anchorId="753687D9" wp14:editId="61125DC9">
+            <wp:extent cx="5192165" cy="2924354"/>
+            <wp:effectExtent l="0" t="0" r="8890" b="0"/>
+            <wp:docPr id="53" name="Picture 53"/>
+            <wp:cNvGraphicFramePr>
+              <a:graphicFrameLocks xmlns:a="http://schemas.openxmlformats.org/drawingml/2006/main" noChangeAspect="1"/>
+            </wp:cNvGraphicFramePr>
+            <a:graphic xmlns:a="http://schemas.openxmlformats.org/drawingml/2006/main">
+              <a:graphicData uri="http://schemas.openxmlformats.org/drawingml/2006/picture">
+                <pic:pic xmlns:pic="http://schemas.openxmlformats.org/drawingml/2006/picture">
+                  <pic:nvPicPr>
+                    <pic:cNvPr id="1" name=""/>
+                    <pic:cNvPicPr/>
+                  </pic:nvPicPr>
+                  <pic:blipFill>
+                    <a:blip r:embed="rId45"/>
+                    <a:stretch>
+                      <a:fillRect/>
+                    </a:stretch>
+                  </pic:blipFill>
+                  <pic:spPr>
+                    <a:xfrm>
+                      <a:off x="0" y="0"/>
+                      <a:ext cx="5201793" cy="2929777"/>
+                    </a:xfrm>
+                    <a:prstGeom prst="rect">
+                      <a:avLst/>
+                    </a:prstGeom>
+                  </pic:spPr>
+                </pic:pic>
+              </a:graphicData>
+            </a:graphic>
+          </wp:inline>
+        </w:drawing>
+      </w:r>
+    </w:p>
+    <w:p>
+      <w:pPr>
+        <w:pStyle w:val="Caption"/>
+        <w:jc w:val="center"/>
+      </w:pPr>
+      <w:r>
+        <w:t xml:space="preserve">Figure </w:t>
+      </w:r>
+      <w:r>
+        <w:fldChar w:fldCharType="begin"/>
+      </w:r>
+      <w:r>
+        <w:instrText xml:space="preserve"> SEQ Figure \* ARABIC </w:instrText>
+      </w:r>
+      <w:r>
+        <w:fldChar w:fldCharType="separate"/>
+      </w:r>
+      <w:r>
+        <w:t>25</w:t>
+      </w:r>
+      <w:r>
+        <w:fldChar w:fldCharType="end"/>
+      </w:r>
+      <w:r>
+        <w:t>: Feature Selection using Gradient Boosting Classifier and Light GBM</w:t>
+      </w:r>
+    </w:p>
+    <w:p>
+      <w:pPr>
+        <w:pStyle w:val="Caption"/>
+        <w:rPr>
+          <w:i w:val="0"/>
+        </w:rPr>
+      </w:pPr>
+      <w:r>
+        <w:rPr>
+          <w:i w:val="0"/>
+        </w:rPr>
+        <w:t xml:space="preserve">From the charts that showcase feature importance in Figure 24 and 25, it is noted that the important features are the month to month contracts, the tenure of the customer, the total charges and the monthly charges. This may be due to the fact that these attributes have the highest variance as compared to the categorical values in the other attributes that signify customer behaviour. </w:t>
+      </w:r>
+      <w:r>
+        <w:rPr>
+          <w:i w:val="0"/>
+        </w:rPr>
+        <w:t>The Random Forest and Decision Tree Classifiers had similar results, where higher weights were assigned to the variables that had a higher variance.</w:t>
+      </w:r>
+    </w:p>
+    <w:p>
+      <w:pPr>
+        <w:pStyle w:val="Heading3"/>
+      </w:pPr>
+      <w:bookmarkStart w:id="112" w:name="_Toc72289043"/>
+      <w:r>
+        <w:t>4.6.4 Cross</w:t>
+      </w:r>
+      <w:r>
+        <w:t>-</w:t>
+      </w:r>
+      <w:r>
+        <w:t>Validation</w:t>
+      </w:r>
+      <w:bookmarkEnd w:id="112"/>
+    </w:p>
+    <w:p>
+      <w:pPr>
+        <w:pStyle w:val="BodyText"/>
+      </w:pPr>
+      <w:r>
+        <w:t>Cross validation</w:t>
+      </w:r>
+      <w:r>
+        <w:t xml:space="preserve"> for the models with k = 10 is done to see the improvement in accuaracy based on the iterations. It is a resampling procedure that provides information about how well a classifier generalizes, used to evaluate the score by cross validating the train and test datasets. Cross validation techniques are generally more effective on smaller datasets and for our use case, the cross validation strategy employed is taken as ten</w:t>
+      </w:r>
+      <w:r>
+        <w:t>.</w:t>
+      </w:r>
+      <w:r>
+        <w:t xml:space="preserve"> Not all </w:t>
+      </w:r>
+      <w:r>
+        <w:t xml:space="preserve">models have better scores on account of cross validation strategies, when applied on the dataset – depending on the algorithm implemented, we do see minute, yet significant improvements in some of the accuracy scores on avraging out the values from the ten iterations of cross validation. </w:t>
+      </w:r>
+    </w:p>
+    <w:p>
+      <w:pPr>
         <w:pStyle w:val="Heading2"/>
       </w:pPr>
-      <w:bookmarkStart w:id="109" w:name="_Toc72289039"/>
-      <w:r>
-        <w:t>4.</w:t>
-      </w:r>
-      <w:r>
-        <w:t>6</w:t>
-      </w:r>
+      <w:bookmarkStart w:id="113" w:name="_Toc72289044"/>
+      <w:r>
+        <w:lastRenderedPageBreak/>
+        <w:t>4.7 Model Interpretability</w:t>
+      </w:r>
+      <w:bookmarkEnd w:id="113"/>
       <w:r>
         <w:t xml:space="preserve"> </w:t>
       </w:r>
-      <w:r>
-        <w:t>Analysis</w:t>
-      </w:r>
-      <w:bookmarkEnd w:id="109"/>
     </w:p>
     <w:p>
       <w:pPr>
         <w:pStyle w:val="BodyText"/>
       </w:pPr>
       <w:r>
-        <w:t>Sample</w:t>
-      </w:r>
-    </w:p>
-    <w:p>
-      <w:pPr>
-        <w:pStyle w:val="Heading3"/>
-      </w:pPr>
-      <w:bookmarkStart w:id="110" w:name="_Toc72289040"/>
-      <w:r>
-        <w:t>4.6.1 Baselines</w:t>
-      </w:r>
-      <w:bookmarkEnd w:id="110"/>
+        <w:t>Businesses in the real-world want to understand the reasoning behind model predictions. This is not always</w:t>
+      </w:r>
+      <w:r>
+        <w:t xml:space="preserve"> possible with machine learning models, especially as models get relatively complex, the interpretability of the model decreases. This is where Locally Interpretable Model-Agnostic Explations (LIME) comes in. LIME is a model agnostic technique that can be applied to any machine learning model by perturbing the input of data samples to understand how the predictions change. For the purpose of this study, LIME will be used on a few data samples to observe the reasons why a customer might or might not churn in a model-agnostic manner. The results of this will be analyzed further in Chapter 5.</w:t>
+      </w:r>
+    </w:p>
+    <w:p>
+      <w:pPr>
+        <w:pStyle w:val="Heading2"/>
+      </w:pPr>
+      <w:bookmarkStart w:id="114" w:name="_Toc72289045"/>
+      <w:r>
+        <w:t>4.8 Summary</w:t>
+      </w:r>
+      <w:bookmarkEnd w:id="114"/>
     </w:p>
     <w:p>
       <w:pPr>
         <w:pStyle w:val="BodyText"/>
       </w:pPr>
       <w:r>
-        <w:t>Sample</w:t>
-      </w:r>
-    </w:p>
-    <w:p>
-      <w:pPr>
-        <w:pStyle w:val="Heading3"/>
-      </w:pPr>
-      <w:bookmarkStart w:id="111" w:name="_Toc72289041"/>
-      <w:r>
-        <w:t>4.6.2 Models</w:t>
-      </w:r>
-      <w:bookmarkEnd w:id="111"/>
-    </w:p>
-    <w:p>
-      <w:pPr>
-        <w:pStyle w:val="BodyText"/>
-      </w:pPr>
-      <w:r>
-        <w:t>Sample</w:t>
-      </w:r>
-    </w:p>
-    <w:p>
-      <w:pPr>
-        <w:pStyle w:val="Heading3"/>
-      </w:pPr>
-      <w:bookmarkStart w:id="112" w:name="_Toc72289042"/>
-      <w:r>
-        <w:t>4.6.3 Hyperparameter Tuning</w:t>
-      </w:r>
-      <w:bookmarkEnd w:id="112"/>
-    </w:p>
-    <w:p>
-      <w:pPr>
-        <w:pStyle w:val="BodyText"/>
-      </w:pPr>
-      <w:r>
-        <w:t>Sample</w:t>
-      </w:r>
-    </w:p>
-    <w:p>
-      <w:pPr>
-        <w:pStyle w:val="Heading3"/>
-      </w:pPr>
-      <w:bookmarkStart w:id="113" w:name="_Toc72289043"/>
-      <w:r>
-        <w:t>4.6.4 Cross</w:t>
-      </w:r>
-      <w:r>
-        <w:t>-</w:t>
-      </w:r>
-      <w:r>
-        <w:t>Validation</w:t>
-      </w:r>
-      <w:bookmarkEnd w:id="113"/>
-    </w:p>
-    <w:p>
-      <w:pPr>
-        <w:pStyle w:val="BodyText"/>
-      </w:pPr>
-      <w:r>
-        <w:t>Sample</w:t>
-      </w:r>
-    </w:p>
-    <w:p>
-      <w:pPr>
-        <w:pStyle w:val="Heading2"/>
-      </w:pPr>
-      <w:bookmarkStart w:id="114" w:name="_Toc72289044"/>
-      <w:r>
-        <w:t>4.7 Model Interpretability</w:t>
-      </w:r>
-      <w:bookmarkEnd w:id="114"/>
-      <w:r>
-        <w:t xml:space="preserve"> </w:t>
-      </w:r>
-    </w:p>
-    <w:p>
-      <w:pPr>
-        <w:pStyle w:val="BodyText"/>
-      </w:pPr>
-      <w:r>
-        <w:t>Sample</w:t>
-      </w:r>
-    </w:p>
-    <w:p>
-      <w:pPr>
-        <w:pStyle w:val="Heading2"/>
-      </w:pPr>
-      <w:bookmarkStart w:id="115" w:name="_Toc72289045"/>
-      <w:r>
-        <w:t>4.8 Summary</w:t>
-      </w:r>
+        <w:t xml:space="preserve">In Chapter 14, we discussed the analysis and the techniques that have been followed to </w:t>
+      </w:r>
+      <w:r>
+        <w:t>run classification models on the telecom data to predict if customers are going to churn.</w:t>
+      </w:r>
+      <w:r>
+        <w:t xml:space="preserve"> The dataset was analysed </w:t>
+      </w:r>
+      <w:r>
+        <w:t>by leveraging the</w:t>
+      </w:r>
+      <w:r>
+        <w:t xml:space="preserve"> distribution, missing values and outliers to understand </w:t>
+      </w:r>
+      <w:r>
+        <w:t>the nuances fo the data</w:t>
+      </w:r>
+      <w:r>
+        <w:t>.</w:t>
+      </w:r>
+      <w:r>
+        <w:t xml:space="preserve"> Univariate and bivariate analysis was also performed, where the relation with the targest variable, churn was analyzed.</w:t>
+      </w:r>
+      <w:r>
+        <w:t xml:space="preserve"> The correlation for quantitative as well as qualitative variables was analyzed. In Section 4.5, the </w:t>
+      </w:r>
+      <w:r>
+        <w:t>standards that have been followed throughout the study have been highlighted, where the data split used, the encoding for categorical variables, the class imbalance techniques used was highlighted as well. The model baseline was also declared and the cross validation methods and parameters were explained. The issue of model interpretability was also taken up and a novel solution to the problem in terms of using LIME was showcased.</w:t>
+      </w:r>
+      <w:bookmarkStart w:id="115" w:name="_GoBack"/>
       <w:bookmarkEnd w:id="115"/>
     </w:p>
     <w:p>
       <w:pPr>
-        <w:pStyle w:val="BodyText"/>
-      </w:pPr>
-      <w:r>
-        <w:t>Sample</w:t>
+        <w:widowControl/>
+        <w:autoSpaceDE/>
+        <w:autoSpaceDN/>
+        <w:adjustRightInd/>
+        <w:spacing w:before="0" w:after="200" w:line="240" w:lineRule="auto"/>
+        <w:jc w:val="left"/>
+        <w:rPr>
+          <w:rFonts w:eastAsiaTheme="majorEastAsia"/>
+          <w:b/>
+          <w:bCs/>
+          <w:color w:val="345A8A" w:themeColor="accent1" w:themeShade="B5"/>
+          <w:sz w:val="40"/>
+          <w:szCs w:val="32"/>
+        </w:rPr>
+      </w:pPr>
+      <w:bookmarkStart w:id="116" w:name="_Toc72289046"/>
+      <w:r>
+        <w:br w:type="page"/>
       </w:r>
     </w:p>
     <w:p>
       <w:pPr>
         <w:pStyle w:val="Heading1"/>
       </w:pPr>
-      <w:bookmarkStart w:id="116" w:name="_Toc72289046"/>
       <w:r>
         <w:lastRenderedPageBreak/>
         <w:t>CHAPTER 5: RESULTS AND DISCUSSIONS</w:t>
@@ -24802,7 +25324,7 @@
                     <pic:cNvPicPr/>
                   </pic:nvPicPr>
                   <pic:blipFill>
-                    <a:blip r:embed="rId44"/>
+                    <a:blip r:embed="rId46"/>
                     <a:stretch>
                       <a:fillRect/>
                     </a:stretch>
@@ -29997,7 +30519,7 @@
 </file>
 
 <file path=customXml/itemProps1.xml><?xml version="1.0" encoding="utf-8"?>
-<ds:datastoreItem xmlns:ds="http://schemas.openxmlformats.org/officeDocument/2006/customXml" ds:itemID="{DE38A0FF-511E-4FDB-A2EF-DF8DFE94CB07}">
+<ds:datastoreItem xmlns:ds="http://schemas.openxmlformats.org/officeDocument/2006/customXml" ds:itemID="{96C736E5-7F53-4D04-8AB5-42EE7FA3B0EC}">
   <ds:schemaRefs>
     <ds:schemaRef ds:uri="http://schemas.openxmlformats.org/officeDocument/2006/bibliography"/>
   </ds:schemaRefs>

</xml_diff>